<commit_message>
peer to peer 21/11/17
</commit_message>
<xml_diff>
--- a/Need to Reference.docx
+++ b/Need to Reference.docx
@@ -69,6 +69,20 @@
       </w:hyperlink>
       <w:r>
         <w:t xml:space="preserve"> - Measuring game time 16/11/17</w:t>
+      </w:r>
+    </w:p>
+    <w:p/>
+    <w:p>
+      <w:hyperlink r:id="rId9" w:history="1">
+        <w:r>
+          <w:rPr>
+            <w:rStyle w:val="Hyperlink"/>
+          </w:rPr>
+          <w:t>https://stackoverflow.com/questions/17383867/set-icon-image-in-java</w:t>
+        </w:r>
+      </w:hyperlink>
+      <w:r>
+        <w:t xml:space="preserve"> - Set Icon Image 21/11/17</w:t>
       </w:r>
       <w:bookmarkStart w:id="0" w:name="_GoBack"/>
       <w:bookmarkEnd w:id="0"/>

</xml_diff>